<commit_message>
Update documenation for HydroJSON file format and Pisces datastore based on new information.
</commit_message>
<xml_diff>
--- a/doc/UserManual/Word/60_Command_WriteTimeSeriesToHydroJSON.docx
+++ b/doc/UserManual/Word/60_Command_WriteTimeSeriesToHydroJSON.docx
@@ -545,10 +545,7 @@
       </w:pPr>
       <w:proofErr w:type="spellStart"/>
       <w:r>
-        <w:t>WriteTimeSeriesToHydroJSON</w:t>
-      </w:r>
-      <w:r>
-        <w:t>_Station</w:t>
+        <w:t>WriteTimeSeriesToHydroJSON_Station</w:t>
       </w:r>
       <w:proofErr w:type="spellEnd"/>
     </w:p>
@@ -567,13 +564,7 @@
       </w:r>
       <w:proofErr w:type="gramEnd"/>
       <w:r>
-        <w:t xml:space="preserve">) Command Editor for </w:t>
-      </w:r>
-      <w:r>
-        <w:t>Station</w:t>
-      </w:r>
-      <w:r>
-        <w:t xml:space="preserve"> Parameters</w:t>
+        <w:t>) Command Editor for Station Parameters</w:t>
       </w:r>
     </w:p>
     <w:p/>
@@ -638,10 +629,7 @@
       </w:pPr>
       <w:proofErr w:type="spellStart"/>
       <w:r>
-        <w:t>WriteTimeSeriesToHydroJSON</w:t>
-      </w:r>
-      <w:r>
-        <w:t>_File</w:t>
+        <w:t>WriteTimeSeriesToHydroJSON_File</w:t>
       </w:r>
       <w:proofErr w:type="spellEnd"/>
     </w:p>
@@ -660,13 +648,7 @@
       </w:r>
       <w:proofErr w:type="gramEnd"/>
       <w:r>
-        <w:t xml:space="preserve">) Command Editor for </w:t>
-      </w:r>
-      <w:r>
-        <w:t>Output File</w:t>
-      </w:r>
-      <w:r>
-        <w:t xml:space="preserve"> Parameters</w:t>
+        <w:t>) Command Editor for Output File Parameters</w:t>
       </w:r>
     </w:p>
     <w:p/>
@@ -1627,10 +1609,7 @@
           </w:tcPr>
           <w:p>
             <w:r>
-              <w:t xml:space="preserve">Hash code that uniquely identifies the time series.  </w:t>
-            </w:r>
-            <w:r>
-              <w:t xml:space="preserve">Can specify using </w:t>
+              <w:t xml:space="preserve">Hash code that uniquely identifies the time series.  Can specify using </w:t>
             </w:r>
             <w:r>
               <w:rPr>
@@ -1786,10 +1765,7 @@
               <w:t xml:space="preserve"> (data type)</w:t>
             </w:r>
             <w:r>
-              <w:t xml:space="preserve">.  </w:t>
-            </w:r>
-            <w:r>
-              <w:t xml:space="preserve">Can specify using </w:t>
+              <w:t xml:space="preserve">.  Can specify using </w:t>
             </w:r>
             <w:r>
               <w:rPr>
@@ -1880,10 +1856,7 @@
               <w:t>Time series d</w:t>
             </w:r>
             <w:r>
-              <w:t xml:space="preserve">uration.  </w:t>
-            </w:r>
-            <w:r>
-              <w:t xml:space="preserve">Can specify using </w:t>
+              <w:t xml:space="preserve">uration.  Can specify using </w:t>
             </w:r>
             <w:r>
               <w:rPr>
@@ -1974,10 +1947,7 @@
               <w:t>Time series i</w:t>
             </w:r>
             <w:r>
-              <w:t>nterval</w:t>
-            </w:r>
-            <w:r>
-              <w:t xml:space="preserve">.  Can specify using </w:t>
+              <w:t xml:space="preserve">nterval.  Can specify using </w:t>
             </w:r>
             <w:r>
               <w:rPr>
@@ -2068,10 +2038,7 @@
               <w:t>Time series d</w:t>
             </w:r>
             <w:r>
-              <w:t xml:space="preserve">ata units.  </w:t>
-            </w:r>
-            <w:r>
-              <w:t xml:space="preserve">Can specify using </w:t>
+              <w:t xml:space="preserve">ata units.  Can specify using </w:t>
             </w:r>
             <w:r>
               <w:rPr>
@@ -2161,10 +2128,7 @@
           </w:tcPr>
           <w:p>
             <w:r>
-              <w:t xml:space="preserve">Station name.   </w:t>
-            </w:r>
-            <w:r>
-              <w:t xml:space="preserve">Can specify using </w:t>
+              <w:t xml:space="preserve">Station name.   Can specify using </w:t>
             </w:r>
             <w:r>
               <w:rPr>
@@ -2255,10 +2219,7 @@
           </w:tcPr>
           <w:p>
             <w:r>
-              <w:t xml:space="preserve">Agency responsible for station.   </w:t>
-            </w:r>
-            <w:r>
-              <w:t xml:space="preserve">Can specify using </w:t>
+              <w:t xml:space="preserve">Agency responsible for station.   Can specify using </w:t>
             </w:r>
             <w:r>
               <w:rPr>
@@ -2349,10 +2310,7 @@
           </w:tcPr>
           <w:p>
             <w:r>
-              <w:t xml:space="preserve">Station latitude.   </w:t>
-            </w:r>
-            <w:r>
-              <w:t xml:space="preserve">Can specify using </w:t>
+              <w:t xml:space="preserve">Station latitude.   Can specify using </w:t>
             </w:r>
             <w:r>
               <w:rPr>
@@ -2395,12 +2353,7 @@
               <w:t>.</w:t>
             </w:r>
             <w:r>
-              <w:t xml:space="preserve"> [lat</w:t>
-            </w:r>
-            <w:bookmarkStart w:id="1" w:name="_GoBack"/>
-            <w:bookmarkEnd w:id="1"/>
-            <w:r>
-              <w:t>itude]</w:t>
+              <w:t xml:space="preserve"> [latitude]</w:t>
             </w:r>
           </w:p>
         </w:tc>
@@ -2449,10 +2402,7 @@
           </w:tcPr>
           <w:p>
             <w:r>
-              <w:t xml:space="preserve">Station longitude.   </w:t>
-            </w:r>
-            <w:r>
-              <w:t xml:space="preserve">Can specify using </w:t>
+              <w:t xml:space="preserve">Station longitude.   Can specify using </w:t>
             </w:r>
             <w:r>
               <w:rPr>
@@ -2543,10 +2493,7 @@
           </w:tcPr>
           <w:p>
             <w:r>
-              <w:t xml:space="preserve">Station horizontal datum.   </w:t>
-            </w:r>
-            <w:r>
-              <w:t xml:space="preserve">Can specify using </w:t>
+              <w:t xml:space="preserve">Station horizontal datum.   Can specify using </w:t>
             </w:r>
             <w:r>
               <w:rPr>
@@ -2635,10 +2582,7 @@
           </w:tcPr>
           <w:p>
             <w:r>
-              <w:t xml:space="preserve">Station hydrologic unit code.   </w:t>
-            </w:r>
-            <w:r>
-              <w:t xml:space="preserve">Can specify using </w:t>
+              <w:t xml:space="preserve">Station hydrologic unit code.   Can specify using </w:t>
             </w:r>
             <w:r>
               <w:rPr>
@@ -2743,10 +2687,7 @@
               <w:t>elevation</w:t>
             </w:r>
             <w:r>
-              <w:t xml:space="preserve">.   </w:t>
-            </w:r>
-            <w:r>
-              <w:t xml:space="preserve">Can specify using </w:t>
+              <w:t xml:space="preserve">.   Can specify using </w:t>
             </w:r>
             <w:r>
               <w:rPr>
@@ -2837,10 +2778,7 @@
           </w:tcPr>
           <w:p>
             <w:r>
-              <w:t xml:space="preserve">Station elevation accuracy.   </w:t>
-            </w:r>
-            <w:r>
-              <w:t xml:space="preserve">Can specify using </w:t>
+              <w:t xml:space="preserve">Station elevation accuracy.   Can specify using </w:t>
             </w:r>
             <w:r>
               <w:rPr>
@@ -2880,10 +2818,7 @@
               <w:t>}</w:t>
             </w:r>
             <w:r>
-              <w:t>.</w:t>
-            </w:r>
-            <w:r>
-              <w:t xml:space="preserve"> [accuracy]</w:t>
+              <w:t>. [accuracy]</w:t>
             </w:r>
           </w:p>
         </w:tc>
@@ -2931,10 +2866,7 @@
           </w:tcPr>
           <w:p>
             <w:r>
-              <w:t xml:space="preserve">Station vertical datum.   </w:t>
-            </w:r>
-            <w:r>
-              <w:t xml:space="preserve">Can specify using </w:t>
+              <w:t xml:space="preserve">Station vertical datum.   Can specify using </w:t>
             </w:r>
             <w:r>
               <w:rPr>
@@ -2974,10 +2906,7 @@
               <w:t>}</w:t>
             </w:r>
             <w:r>
-              <w:t>.</w:t>
-            </w:r>
-            <w:r>
-              <w:t xml:space="preserve"> [datum]</w:t>
+              <w:t>. [datum]</w:t>
             </w:r>
           </w:p>
         </w:tc>
@@ -3025,10 +2954,7 @@
           </w:tcPr>
           <w:p>
             <w:r>
-              <w:t xml:space="preserve">Station elevation method.   </w:t>
-            </w:r>
-            <w:r>
-              <w:t xml:space="preserve">Can specify using </w:t>
+              <w:t xml:space="preserve">Station elevation method.   Can specify using </w:t>
             </w:r>
             <w:r>
               <w:rPr>
@@ -3068,10 +2994,7 @@
               <w:t>}</w:t>
             </w:r>
             <w:r>
-              <w:t>.</w:t>
-            </w:r>
-            <w:r>
-              <w:t xml:space="preserve"> [method]</w:t>
+              <w:t>. [method]</w:t>
             </w:r>
           </w:p>
         </w:tc>
@@ -3119,10 +3042,7 @@
           </w:tcPr>
           <w:p>
             <w:r>
-              <w:t xml:space="preserve">Station time zone.   </w:t>
-            </w:r>
-            <w:r>
-              <w:t xml:space="preserve">Can specify using </w:t>
+              <w:t xml:space="preserve">Station time zone.   Can specify using </w:t>
             </w:r>
             <w:r>
               <w:rPr>
@@ -3162,10 +3082,7 @@
               <w:t>}</w:t>
             </w:r>
             <w:r>
-              <w:t>.</w:t>
-            </w:r>
-            <w:r>
-              <w:t xml:space="preserve"> [</w:t>
+              <w:t>. [</w:t>
             </w:r>
             <w:proofErr w:type="spellStart"/>
             <w:r>
@@ -3221,10 +3138,7 @@
           </w:tcPr>
           <w:p>
             <w:r>
-              <w:t xml:space="preserve">Station time zone offset.   </w:t>
-            </w:r>
-            <w:r>
-              <w:t xml:space="preserve">Can specify using </w:t>
+              <w:t xml:space="preserve">Station time zone offset.   Can specify using </w:t>
             </w:r>
             <w:r>
               <w:rPr>
@@ -3264,10 +3178,7 @@
               <w:t>}</w:t>
             </w:r>
             <w:r>
-              <w:t>.</w:t>
-            </w:r>
-            <w:r>
-              <w:t xml:space="preserve"> [</w:t>
+              <w:t>. [</w:t>
             </w:r>
             <w:proofErr w:type="spellStart"/>
             <w:r>
@@ -3453,10 +3364,7 @@
           </w:tcPr>
           <w:p>
             <w:r>
-              <w:t xml:space="preserve">Station location type.   </w:t>
-            </w:r>
-            <w:r>
-              <w:t xml:space="preserve">Can specify using </w:t>
+              <w:t xml:space="preserve">Station location type.   Can specify using </w:t>
             </w:r>
             <w:r>
               <w:rPr>
@@ -3496,10 +3404,7 @@
               <w:t>}</w:t>
             </w:r>
             <w:r>
-              <w:t>.</w:t>
-            </w:r>
-            <w:r>
-              <w:t xml:space="preserve"> [</w:t>
+              <w:t>. [</w:t>
             </w:r>
             <w:proofErr w:type="spellStart"/>
             <w:r>
@@ -3818,7 +3723,21 @@
           </w:tcPr>
           <w:p>
             <w:r>
-              <w:t>Number of non-missing and missing values.</w:t>
+              <w:t>Number of non-missing and missing values</w:t>
+            </w:r>
+            <w:r>
+              <w:t xml:space="preserve"> </w:t>
+            </w:r>
+            <w:r>
+              <w:rPr>
+                <w:highlight w:val="yellow"/>
+              </w:rPr>
+              <w:t>(?)</w:t>
+            </w:r>
+            <w:bookmarkStart w:id="1" w:name="_GoBack"/>
+            <w:bookmarkEnd w:id="1"/>
+            <w:r>
+              <w:t>.</w:t>
             </w:r>
           </w:p>
         </w:tc>
@@ -3985,7 +3904,7 @@
       <w:rPr>
         <w:noProof/>
       </w:rPr>
-      <w:t>4</w:t>
+      <w:t>2</w:t>
     </w:r>
     <w:r>
       <w:fldChar w:fldCharType="end"/>

</xml_diff>